<commit_message>
Adjust comments in grafos.h
</commit_message>
<xml_diff>
--- a/RelatorioEDA_PedroRocha_23009.docx
+++ b/RelatorioEDA_PedroRocha_23009.docx
@@ -18,7 +18,7 @@
           <w:noProof/>
         </w:rPr>
         <w:drawing>
-          <wp:anchor distT="0" distB="0" distL="114300" distR="114300" simplePos="0" relativeHeight="252021760" behindDoc="0" locked="0" layoutInCell="1" allowOverlap="1" wp14:anchorId="672BFFBD" wp14:editId="41141086">
+          <wp:anchor distT="0" distB="0" distL="114300" distR="114300" simplePos="0" relativeHeight="252021760" behindDoc="0" locked="0" layoutInCell="1" allowOverlap="1" wp14:anchorId="672BFFBD" wp14:editId="4E3F3582">
             <wp:simplePos x="0" y="0"/>
             <wp:positionH relativeFrom="margin">
               <wp:posOffset>-1357342</wp:posOffset>
@@ -531,6 +531,25 @@
           <w:szCs w:val="18"/>
         </w:rPr>
         <w:t>, atendendo aos requisitos do enunciado.</w:t>
+      </w:r>
+    </w:p>
+    <w:p>
+      <w:pPr>
+        <w:spacing w:after="160"/>
+        <w:ind w:firstLine="0"/>
+        <w:rPr>
+          <w:rFonts w:cs="Times New Roman"/>
+          <w:bCs/>
+          <w:szCs w:val="18"/>
+        </w:rPr>
+      </w:pPr>
+      <w:r>
+        <w:rPr>
+          <w:rFonts w:cs="Times New Roman"/>
+          <w:bCs/>
+          <w:szCs w:val="18"/>
+        </w:rPr>
+        <w:t>Na segunda fase, implementou-se uma estrutura de grafo para representar ligações entre antenas com a mesma frequência, permitindo aplicar algoritmos de DFS, BFS, encontrar caminhos entre antenas e detetar interseções entre frequências distintas.</w:t>
       </w:r>
     </w:p>
     <w:p>
@@ -2661,13 +2680,7 @@
     <w:p/>
     <w:p>
       <w:r>
-        <w:t xml:space="preserve">Organiza-se este relatório em várias seções principais para proporcionar uma visão abrangente do trabalho desenvolvido. Inicia-se com o Resumo, que oferece uma </w:t>
-      </w:r>
-      <w:r>
-        <w:t>perspetiva</w:t>
-      </w:r>
-      <w:r>
-        <w:t xml:space="preserve"> global do projeto. Segue-se a Introdução, que detalha a motivação, enquadramento, objetivos, metodologia, plano de trabalho e estrutura do documento. A seção Trabalho Desenvolvido descreve a análise, especificação e implementação do sistema. A Análise de Resultados avalia o desempenho e os resultados obtidos. A Conclusão sumariza as principais conquistas.</w:t>
+        <w:t>Organiza-se este relatório em várias seções principais para proporcionar uma visão abrangente do trabalho desenvolvido. Inicia-se com o Resumo, que oferece uma perspetiva global do projeto. Segue-se a Introdução, que detalha a motivação, enquadramento, objetivos, metodologia, plano de trabalho e estrutura do documento. A seção Trabalho Desenvolvido descreve a análise, especificação e implementação do sistema. A Análise de Resultados avalia o desempenho e os resultados obtidos. A Conclusão sumariza as principais conquistas.</w:t>
       </w:r>
     </w:p>
     <w:p>
@@ -2999,12 +3012,69 @@
     </w:p>
     <w:p>
       <w:pPr>
+        <w:pStyle w:val="Ttulo2"/>
+        <w:numPr>
+          <w:ilvl w:val="0"/>
+          <w:numId w:val="0"/>
+        </w:numPr>
+      </w:pPr>
+    </w:p>
+    <w:p/>
+    <w:p>
+      <w:pPr>
+        <w:pStyle w:val="Ttulo2"/>
+      </w:pPr>
+      <w:r>
+        <w:t>Exploração com Grafos</w:t>
+      </w:r>
+    </w:p>
+    <w:p/>
+    <w:p>
+      <w:r>
+        <w:t>Na segunda fase do projeto, foi implementada uma nova estrutura de dados designada por grafo (GR), que representa relações entre antenas com a mesma frequência. Esta evolução permitiu modelar o sistema de forma mais abstrata e flexível, possibilitando a execução de algoritmos clássicos como DFS (</w:t>
+      </w:r>
+      <w:proofErr w:type="spellStart"/>
+      <w:r>
+        <w:t>Depth-First</w:t>
+      </w:r>
+      <w:proofErr w:type="spellEnd"/>
+      <w:r>
+        <w:t xml:space="preserve"> </w:t>
+      </w:r>
+      <w:proofErr w:type="spellStart"/>
+      <w:r>
+        <w:t>Search</w:t>
+      </w:r>
+      <w:proofErr w:type="spellEnd"/>
+      <w:r>
+        <w:t>), BFS (</w:t>
+      </w:r>
+      <w:proofErr w:type="spellStart"/>
+      <w:r>
+        <w:t>Breadth-First</w:t>
+      </w:r>
+      <w:proofErr w:type="spellEnd"/>
+      <w:r>
+        <w:t xml:space="preserve"> </w:t>
+      </w:r>
+      <w:proofErr w:type="spellStart"/>
+      <w:r>
+        <w:t>Search</w:t>
+      </w:r>
+      <w:proofErr w:type="spellEnd"/>
+      <w:r>
+        <w:t>), bem como a identificação de todos os caminhos possíveis entre duas antenas e interseções entre frequências distintas.</w:t>
+      </w:r>
+    </w:p>
+    <w:p/>
+    <w:p/>
+    <w:p>
+      <w:pPr>
         <w:pStyle w:val="Ttulo1"/>
         <w:spacing w:line="360" w:lineRule="auto"/>
       </w:pPr>
       <w:bookmarkStart w:id="13" w:name="_Toc195283094"/>
       <w:r>
-        <w:lastRenderedPageBreak/>
         <w:t>Análise</w:t>
       </w:r>
       <w:r>
@@ -3160,6 +3230,7 @@
           <w:color w:val="auto"/>
           <w:szCs w:val="24"/>
         </w:rPr>
+        <w:lastRenderedPageBreak/>
         <w:drawing>
           <wp:anchor distT="0" distB="0" distL="114300" distR="114300" simplePos="0" relativeHeight="252029952" behindDoc="0" locked="0" layoutInCell="1" allowOverlap="1" wp14:anchorId="53FD44CE" wp14:editId="5656E452">
             <wp:simplePos x="0" y="0"/>
@@ -3227,14 +3298,27 @@
       <w:r>
         <w:t xml:space="preserve">Figura </w:t>
       </w:r>
-      <w:fldSimple w:instr=" SEQ Figura \* ARABIC ">
-        <w:r>
-          <w:rPr>
-            <w:noProof/>
-          </w:rPr>
-          <w:t>1</w:t>
-        </w:r>
-      </w:fldSimple>
+      <w:r>
+        <w:fldChar w:fldCharType="begin"/>
+      </w:r>
+      <w:r>
+        <w:instrText xml:space="preserve"> SEQ Figura \* ARABIC </w:instrText>
+      </w:r>
+      <w:r>
+        <w:fldChar w:fldCharType="separate"/>
+      </w:r>
+      <w:r>
+        <w:rPr>
+          <w:noProof/>
+        </w:rPr>
+        <w:t>1</w:t>
+      </w:r>
+      <w:r>
+        <w:rPr>
+          <w:noProof/>
+        </w:rPr>
+        <w:fldChar w:fldCharType="end"/>
+      </w:r>
       <w:r>
         <w:t>: Função para ler o antena.txt</w:t>
       </w:r>
@@ -3444,14 +3528,27 @@
       <w:r>
         <w:t xml:space="preserve">Figura </w:t>
       </w:r>
-      <w:fldSimple w:instr=" SEQ Figura \* ARABIC ">
-        <w:r>
-          <w:rPr>
-            <w:noProof/>
-          </w:rPr>
-          <w:t>2</w:t>
-        </w:r>
-      </w:fldSimple>
+      <w:r>
+        <w:fldChar w:fldCharType="begin"/>
+      </w:r>
+      <w:r>
+        <w:instrText xml:space="preserve"> SEQ Figura \* ARABIC </w:instrText>
+      </w:r>
+      <w:r>
+        <w:fldChar w:fldCharType="separate"/>
+      </w:r>
+      <w:r>
+        <w:rPr>
+          <w:noProof/>
+        </w:rPr>
+        <w:t>2</w:t>
+      </w:r>
+      <w:r>
+        <w:rPr>
+          <w:noProof/>
+        </w:rPr>
+        <w:fldChar w:fldCharType="end"/>
+      </w:r>
       <w:r>
         <w:t>: Função para inserir antenas</w:t>
       </w:r>
@@ -3560,14 +3657,27 @@
       <w:r>
         <w:t xml:space="preserve">Figura </w:t>
       </w:r>
-      <w:fldSimple w:instr=" SEQ Figura \* ARABIC ">
-        <w:r>
-          <w:rPr>
-            <w:noProof/>
-          </w:rPr>
-          <w:t>3</w:t>
-        </w:r>
-      </w:fldSimple>
+      <w:r>
+        <w:fldChar w:fldCharType="begin"/>
+      </w:r>
+      <w:r>
+        <w:instrText xml:space="preserve"> SEQ Figura \* ARABIC </w:instrText>
+      </w:r>
+      <w:r>
+        <w:fldChar w:fldCharType="separate"/>
+      </w:r>
+      <w:r>
+        <w:rPr>
+          <w:noProof/>
+        </w:rPr>
+        <w:t>3</w:t>
+      </w:r>
+      <w:r>
+        <w:rPr>
+          <w:noProof/>
+        </w:rPr>
+        <w:fldChar w:fldCharType="end"/>
+      </w:r>
       <w:r>
         <w:t>: Função para remover antena</w:t>
       </w:r>
@@ -3658,14 +3768,27 @@
                             <w:r>
                               <w:t xml:space="preserve">Figura </w:t>
                             </w:r>
-                            <w:fldSimple w:instr=" SEQ Figura \* ARABIC ">
-                              <w:r>
-                                <w:rPr>
-                                  <w:noProof/>
-                                </w:rPr>
-                                <w:t>4</w:t>
-                              </w:r>
-                            </w:fldSimple>
+                            <w:r>
+                              <w:fldChar w:fldCharType="begin"/>
+                            </w:r>
+                            <w:r>
+                              <w:instrText xml:space="preserve"> SEQ Figura \* ARABIC </w:instrText>
+                            </w:r>
+                            <w:r>
+                              <w:fldChar w:fldCharType="separate"/>
+                            </w:r>
+                            <w:r>
+                              <w:rPr>
+                                <w:noProof/>
+                              </w:rPr>
+                              <w:t>4</w:t>
+                            </w:r>
+                            <w:r>
+                              <w:rPr>
+                                <w:noProof/>
+                              </w:rPr>
+                              <w:fldChar w:fldCharType="end"/>
+                            </w:r>
                             <w:r>
                               <w:t>: Função que deteta efeitos nefastos</w:t>
                             </w:r>
@@ -3707,14 +3830,27 @@
                       <w:r>
                         <w:t xml:space="preserve">Figura </w:t>
                       </w:r>
-                      <w:fldSimple w:instr=" SEQ Figura \* ARABIC ">
-                        <w:r>
-                          <w:rPr>
-                            <w:noProof/>
-                          </w:rPr>
-                          <w:t>4</w:t>
-                        </w:r>
-                      </w:fldSimple>
+                      <w:r>
+                        <w:fldChar w:fldCharType="begin"/>
+                      </w:r>
+                      <w:r>
+                        <w:instrText xml:space="preserve"> SEQ Figura \* ARABIC </w:instrText>
+                      </w:r>
+                      <w:r>
+                        <w:fldChar w:fldCharType="separate"/>
+                      </w:r>
+                      <w:r>
+                        <w:rPr>
+                          <w:noProof/>
+                        </w:rPr>
+                        <w:t>4</w:t>
+                      </w:r>
+                      <w:r>
+                        <w:rPr>
+                          <w:noProof/>
+                        </w:rPr>
+                        <w:fldChar w:fldCharType="end"/>
+                      </w:r>
                       <w:r>
                         <w:t>: Função que deteta efeitos nefastos</w:t>
                       </w:r>
@@ -3947,14 +4083,27 @@
       <w:r>
         <w:t xml:space="preserve">Figura </w:t>
       </w:r>
-      <w:fldSimple w:instr=" SEQ Figura \* ARABIC ">
-        <w:r>
-          <w:rPr>
-            <w:noProof/>
-          </w:rPr>
-          <w:t>5</w:t>
-        </w:r>
-      </w:fldSimple>
+      <w:r>
+        <w:fldChar w:fldCharType="begin"/>
+      </w:r>
+      <w:r>
+        <w:instrText xml:space="preserve"> SEQ Figura \* ARABIC </w:instrText>
+      </w:r>
+      <w:r>
+        <w:fldChar w:fldCharType="separate"/>
+      </w:r>
+      <w:r>
+        <w:rPr>
+          <w:noProof/>
+        </w:rPr>
+        <w:t>5</w:t>
+      </w:r>
+      <w:r>
+        <w:rPr>
+          <w:noProof/>
+        </w:rPr>
+        <w:fldChar w:fldCharType="end"/>
+      </w:r>
       <w:r>
         <w:t>: Função que exibe as antenas</w:t>
       </w:r>
@@ -4089,14 +4238,27 @@
       <w:r>
         <w:t xml:space="preserve">Figura </w:t>
       </w:r>
-      <w:fldSimple w:instr=" SEQ Figura \* ARABIC ">
-        <w:r>
-          <w:rPr>
-            <w:noProof/>
-          </w:rPr>
-          <w:t>6</w:t>
-        </w:r>
-      </w:fldSimple>
+      <w:r>
+        <w:fldChar w:fldCharType="begin"/>
+      </w:r>
+      <w:r>
+        <w:instrText xml:space="preserve"> SEQ Figura \* ARABIC </w:instrText>
+      </w:r>
+      <w:r>
+        <w:fldChar w:fldCharType="separate"/>
+      </w:r>
+      <w:r>
+        <w:rPr>
+          <w:noProof/>
+        </w:rPr>
+        <w:t>6</w:t>
+      </w:r>
+      <w:r>
+        <w:rPr>
+          <w:noProof/>
+        </w:rPr>
+        <w:fldChar w:fldCharType="end"/>
+      </w:r>
       <w:r>
         <w:t>: Função que exibe os efeitos nefastos</w:t>
       </w:r>
@@ -4116,23 +4278,576 @@
       </w:r>
     </w:p>
     <w:p/>
+    <w:p/>
+    <w:p/>
+    <w:p>
+      <w:pPr>
+        <w:pStyle w:val="Ttulo2"/>
+      </w:pPr>
+      <w:r>
+        <w:t>Exploração com Grafos (Fase 2)</w:t>
+      </w:r>
+    </w:p>
+    <w:p/>
+    <w:p>
+      <w:pPr>
+        <w:pStyle w:val="Ttulo3"/>
+      </w:pPr>
+      <w:r>
+        <w:t>Conversão de lista para grafo</w:t>
+      </w:r>
+    </w:p>
+    <w:p/>
+    <w:p>
+      <w:pPr>
+        <w:ind w:firstLine="0"/>
+      </w:pPr>
+      <w:r>
+        <w:t xml:space="preserve">A função </w:t>
+      </w:r>
+      <w:proofErr w:type="spellStart"/>
+      <w:r>
+        <w:rPr>
+          <w:i/>
+          <w:iCs/>
+        </w:rPr>
+        <w:t>construirGrafo</w:t>
+      </w:r>
+      <w:proofErr w:type="spellEnd"/>
+      <w:r>
+        <w:t xml:space="preserve"> converte a lista ligada de antenas num grafo, criando vértices e ligando-os com arestas sempre que duas antenas possuem a mesma frequência.</w:t>
+      </w:r>
+      <w:r>
+        <w:t xml:space="preserve"> </w:t>
+      </w:r>
+      <w:r>
+        <w:t>Esta função é a base para o funcionamento dos algoritmos de percurso.</w:t>
+      </w:r>
+    </w:p>
     <w:p>
       <w:pPr>
         <w:spacing w:after="160"/>
         <w:ind w:firstLine="0"/>
-        <w:jc w:val="left"/>
-      </w:pPr>
-      <w:r>
-        <w:br w:type="page"/>
+        <w:jc w:val="center"/>
+      </w:pPr>
+      <w:r>
+        <w:drawing>
+          <wp:inline distT="0" distB="0" distL="0" distR="0" wp14:anchorId="5ADBC868" wp14:editId="0D325974">
+            <wp:extent cx="4464708" cy="2907701"/>
+            <wp:effectExtent l="0" t="0" r="0" b="6985"/>
+            <wp:docPr id="741630067" name="Imagem 1" descr="Uma imagem com texto, captura de ecrã, ecrã, software&#10;&#10;Os conteúdos gerados por IA poderão estar incorretos."/>
+            <wp:cNvGraphicFramePr>
+              <a:graphicFrameLocks xmlns:a="http://schemas.openxmlformats.org/drawingml/2006/main" noChangeAspect="1"/>
+            </wp:cNvGraphicFramePr>
+            <a:graphic xmlns:a="http://schemas.openxmlformats.org/drawingml/2006/main">
+              <a:graphicData uri="http://schemas.openxmlformats.org/drawingml/2006/picture">
+                <pic:pic xmlns:pic="http://schemas.openxmlformats.org/drawingml/2006/picture">
+                  <pic:nvPicPr>
+                    <pic:cNvPr id="741630067" name="Imagem 1" descr="Uma imagem com texto, captura de ecrã, ecrã, software&#10;&#10;Os conteúdos gerados por IA poderão estar incorretos."/>
+                    <pic:cNvPicPr/>
+                  </pic:nvPicPr>
+                  <pic:blipFill>
+                    <a:blip r:embed="rId24"/>
+                    <a:stretch>
+                      <a:fillRect/>
+                    </a:stretch>
+                  </pic:blipFill>
+                  <pic:spPr>
+                    <a:xfrm>
+                      <a:off x="0" y="0"/>
+                      <a:ext cx="4474733" cy="2914230"/>
+                    </a:xfrm>
+                    <a:prstGeom prst="rect">
+                      <a:avLst/>
+                    </a:prstGeom>
+                  </pic:spPr>
+                </pic:pic>
+              </a:graphicData>
+            </a:graphic>
+          </wp:inline>
+        </w:drawing>
       </w:r>
     </w:p>
     <w:p>
       <w:pPr>
+        <w:pStyle w:val="Ttulo3"/>
+      </w:pPr>
+      <w:r>
+        <w:t>Algoritmo de Percurso em Profundidade (DFS)</w:t>
+      </w:r>
+    </w:p>
+    <w:p/>
+    <w:p>
+      <w:pPr>
+        <w:ind w:firstLine="0"/>
+      </w:pPr>
+      <w:r>
+        <w:t xml:space="preserve">A função </w:t>
+      </w:r>
+      <w:r>
+        <w:t>DFS</w:t>
+      </w:r>
+      <w:r>
+        <w:t xml:space="preserve"> utiliza uma abordagem recursiva para percorrer o grafo a partir de um vértice.</w:t>
+      </w:r>
+      <w:r>
+        <w:t xml:space="preserve"> </w:t>
+      </w:r>
+      <w:r>
+        <w:t xml:space="preserve">A função auxiliar </w:t>
+      </w:r>
+      <w:r>
+        <w:rPr>
+          <w:i/>
+          <w:iCs/>
+        </w:rPr>
+        <w:t>visitar</w:t>
+      </w:r>
+      <w:r>
+        <w:t xml:space="preserve"> marca os vértices visitados e guarda o percurso como uma lista de Antena.</w:t>
+      </w:r>
+    </w:p>
+    <w:p>
+      <w:pPr>
+        <w:ind w:firstLine="0"/>
+        <w:jc w:val="center"/>
+      </w:pPr>
+      <w:r>
+        <w:drawing>
+          <wp:inline distT="0" distB="0" distL="0" distR="0" wp14:anchorId="13BCD51B" wp14:editId="0357C7C9">
+            <wp:extent cx="3870960" cy="2488852"/>
+            <wp:effectExtent l="0" t="0" r="0" b="6985"/>
+            <wp:docPr id="2004358685" name="Imagem 1" descr="Uma imagem com texto, captura de ecrã, Tipo de letra, software&#10;&#10;Os conteúdos gerados por IA poderão estar incorretos."/>
+            <wp:cNvGraphicFramePr>
+              <a:graphicFrameLocks xmlns:a="http://schemas.openxmlformats.org/drawingml/2006/main" noChangeAspect="1"/>
+            </wp:cNvGraphicFramePr>
+            <a:graphic xmlns:a="http://schemas.openxmlformats.org/drawingml/2006/main">
+              <a:graphicData uri="http://schemas.openxmlformats.org/drawingml/2006/picture">
+                <pic:pic xmlns:pic="http://schemas.openxmlformats.org/drawingml/2006/picture">
+                  <pic:nvPicPr>
+                    <pic:cNvPr id="2004358685" name="Imagem 1" descr="Uma imagem com texto, captura de ecrã, Tipo de letra, software&#10;&#10;Os conteúdos gerados por IA poderão estar incorretos."/>
+                    <pic:cNvPicPr/>
+                  </pic:nvPicPr>
+                  <pic:blipFill>
+                    <a:blip r:embed="rId25"/>
+                    <a:stretch>
+                      <a:fillRect/>
+                    </a:stretch>
+                  </pic:blipFill>
+                  <pic:spPr>
+                    <a:xfrm>
+                      <a:off x="0" y="0"/>
+                      <a:ext cx="3887095" cy="2499226"/>
+                    </a:xfrm>
+                    <a:prstGeom prst="rect">
+                      <a:avLst/>
+                    </a:prstGeom>
+                  </pic:spPr>
+                </pic:pic>
+              </a:graphicData>
+            </a:graphic>
+          </wp:inline>
+        </w:drawing>
+      </w:r>
+    </w:p>
+    <w:p>
+      <w:pPr>
+        <w:ind w:firstLine="0"/>
+        <w:jc w:val="center"/>
+      </w:pPr>
+    </w:p>
+    <w:p>
+      <w:pPr>
+        <w:ind w:firstLine="0"/>
+        <w:jc w:val="center"/>
+      </w:pPr>
+      <w:r>
+        <w:drawing>
+          <wp:inline distT="0" distB="0" distL="0" distR="0" wp14:anchorId="7E60266B" wp14:editId="7ED48FBA">
+            <wp:extent cx="4000500" cy="1818409"/>
+            <wp:effectExtent l="0" t="0" r="0" b="0"/>
+            <wp:docPr id="1034808846" name="Imagem 1" descr="Uma imagem com texto, captura de ecrã, Tipo de letra&#10;&#10;Os conteúdos gerados por IA poderão estar incorretos."/>
+            <wp:cNvGraphicFramePr>
+              <a:graphicFrameLocks xmlns:a="http://schemas.openxmlformats.org/drawingml/2006/main" noChangeAspect="1"/>
+            </wp:cNvGraphicFramePr>
+            <a:graphic xmlns:a="http://schemas.openxmlformats.org/drawingml/2006/main">
+              <a:graphicData uri="http://schemas.openxmlformats.org/drawingml/2006/picture">
+                <pic:pic xmlns:pic="http://schemas.openxmlformats.org/drawingml/2006/picture">
+                  <pic:nvPicPr>
+                    <pic:cNvPr id="1034808846" name="Imagem 1" descr="Uma imagem com texto, captura de ecrã, Tipo de letra&#10;&#10;Os conteúdos gerados por IA poderão estar incorretos."/>
+                    <pic:cNvPicPr/>
+                  </pic:nvPicPr>
+                  <pic:blipFill>
+                    <a:blip r:embed="rId26"/>
+                    <a:stretch>
+                      <a:fillRect/>
+                    </a:stretch>
+                  </pic:blipFill>
+                  <pic:spPr>
+                    <a:xfrm>
+                      <a:off x="0" y="0"/>
+                      <a:ext cx="4006263" cy="1821029"/>
+                    </a:xfrm>
+                    <a:prstGeom prst="rect">
+                      <a:avLst/>
+                    </a:prstGeom>
+                  </pic:spPr>
+                </pic:pic>
+              </a:graphicData>
+            </a:graphic>
+          </wp:inline>
+        </w:drawing>
+      </w:r>
+    </w:p>
+    <w:p>
+      <w:pPr>
+        <w:pStyle w:val="Ttulo3"/>
+      </w:pPr>
+      <w:r>
+        <w:t>Algoritmo de Percurso Em Largura (BFS)</w:t>
+      </w:r>
+    </w:p>
+    <w:p/>
+    <w:p>
+      <w:pPr>
+        <w:ind w:firstLine="0"/>
+      </w:pPr>
+      <w:r>
+        <w:t xml:space="preserve">A função </w:t>
+      </w:r>
+      <w:proofErr w:type="spellStart"/>
+      <w:r>
+        <w:rPr>
+          <w:i/>
+          <w:iCs/>
+        </w:rPr>
+        <w:t>bfs</w:t>
+      </w:r>
+      <w:proofErr w:type="spellEnd"/>
+      <w:r>
+        <w:t xml:space="preserve"> percorre o grafo em largura utilizando uma fila (</w:t>
+      </w:r>
+      <w:proofErr w:type="spellStart"/>
+      <w:r>
+        <w:rPr>
+          <w:i/>
+          <w:iCs/>
+        </w:rPr>
+        <w:t>NoFila</w:t>
+      </w:r>
+      <w:proofErr w:type="spellEnd"/>
+      <w:r>
+        <w:t>), explorando os vértices por níveis.</w:t>
+      </w:r>
+      <w:r>
+        <w:t xml:space="preserve"> </w:t>
+      </w:r>
+      <w:r>
+        <w:t>Retorna uma lista de antenas visitadas por ordem de distância lógica ao vértice inicial.</w:t>
+      </w:r>
+    </w:p>
+    <w:p>
+      <w:pPr>
+        <w:ind w:firstLine="0"/>
+        <w:jc w:val="center"/>
+      </w:pPr>
+      <w:r>
+        <w:drawing>
+          <wp:inline distT="0" distB="0" distL="0" distR="0" wp14:anchorId="0338D9DB" wp14:editId="7735A046">
+            <wp:extent cx="3954780" cy="5148507"/>
+            <wp:effectExtent l="0" t="0" r="7620" b="0"/>
+            <wp:docPr id="283948014" name="Imagem 1" descr="Uma imagem com texto, captura de ecrã, software&#10;&#10;Os conteúdos gerados por IA poderão estar incorretos."/>
+            <wp:cNvGraphicFramePr>
+              <a:graphicFrameLocks xmlns:a="http://schemas.openxmlformats.org/drawingml/2006/main" noChangeAspect="1"/>
+            </wp:cNvGraphicFramePr>
+            <a:graphic xmlns:a="http://schemas.openxmlformats.org/drawingml/2006/main">
+              <a:graphicData uri="http://schemas.openxmlformats.org/drawingml/2006/picture">
+                <pic:pic xmlns:pic="http://schemas.openxmlformats.org/drawingml/2006/picture">
+                  <pic:nvPicPr>
+                    <pic:cNvPr id="283948014" name="Imagem 1" descr="Uma imagem com texto, captura de ecrã, software&#10;&#10;Os conteúdos gerados por IA poderão estar incorretos."/>
+                    <pic:cNvPicPr/>
+                  </pic:nvPicPr>
+                  <pic:blipFill>
+                    <a:blip r:embed="rId27"/>
+                    <a:stretch>
+                      <a:fillRect/>
+                    </a:stretch>
+                  </pic:blipFill>
+                  <pic:spPr>
+                    <a:xfrm>
+                      <a:off x="0" y="0"/>
+                      <a:ext cx="3968032" cy="5165759"/>
+                    </a:xfrm>
+                    <a:prstGeom prst="rect">
+                      <a:avLst/>
+                    </a:prstGeom>
+                  </pic:spPr>
+                </pic:pic>
+              </a:graphicData>
+            </a:graphic>
+          </wp:inline>
+        </w:drawing>
+      </w:r>
+    </w:p>
+    <w:p>
+      <w:pPr>
+        <w:ind w:firstLine="0"/>
+        <w:jc w:val="center"/>
+      </w:pPr>
+    </w:p>
+    <w:p>
+      <w:pPr>
+        <w:ind w:firstLine="0"/>
+        <w:jc w:val="center"/>
+      </w:pPr>
+    </w:p>
+    <w:p>
+      <w:pPr>
+        <w:pStyle w:val="Ttulo3"/>
+      </w:pPr>
+      <w:r>
+        <w:t>Cálculo de todos os caminhos possíveis</w:t>
+      </w:r>
+    </w:p>
+    <w:p/>
+    <w:p>
+      <w:pPr>
+        <w:ind w:firstLine="0"/>
+      </w:pPr>
+      <w:r>
+        <w:t xml:space="preserve">A função </w:t>
+      </w:r>
+      <w:proofErr w:type="spellStart"/>
+      <w:r>
+        <w:rPr>
+          <w:i/>
+          <w:iCs/>
+        </w:rPr>
+        <w:t>caminhosEntre</w:t>
+      </w:r>
+      <w:proofErr w:type="spellEnd"/>
+      <w:r>
+        <w:t xml:space="preserve"> utiliza </w:t>
+      </w:r>
+      <w:r>
+        <w:t>DFS</w:t>
+      </w:r>
+      <w:r>
+        <w:t xml:space="preserve"> com </w:t>
+      </w:r>
+      <w:proofErr w:type="spellStart"/>
+      <w:r>
+        <w:rPr>
+          <w:i/>
+          <w:iCs/>
+        </w:rPr>
+        <w:t>backtracking</w:t>
+      </w:r>
+      <w:proofErr w:type="spellEnd"/>
+      <w:r>
+        <w:t xml:space="preserve"> para explorar todos os caminhos possíveis entre duas antenas.</w:t>
+      </w:r>
+      <w:r>
+        <w:t xml:space="preserve"> </w:t>
+      </w:r>
+      <w:r>
+        <w:t>Cada caminho é guardado como uma lista de Antena, e todos os caminhos são armazenados numa lista de Caminho.</w:t>
+      </w:r>
+    </w:p>
+    <w:p>
+      <w:pPr>
+        <w:ind w:firstLine="0"/>
+        <w:jc w:val="center"/>
+      </w:pPr>
+      <w:r>
+        <w:drawing>
+          <wp:inline distT="0" distB="0" distL="0" distR="0" wp14:anchorId="6A0D4419" wp14:editId="6595C916">
+            <wp:extent cx="5579110" cy="2074545"/>
+            <wp:effectExtent l="0" t="0" r="2540" b="1905"/>
+            <wp:docPr id="153936181" name="Imagem 1" descr="Uma imagem com texto, captura de ecrã, software, Sistema operativo&#10;&#10;Os conteúdos gerados por IA poderão estar incorretos."/>
+            <wp:cNvGraphicFramePr>
+              <a:graphicFrameLocks xmlns:a="http://schemas.openxmlformats.org/drawingml/2006/main" noChangeAspect="1"/>
+            </wp:cNvGraphicFramePr>
+            <a:graphic xmlns:a="http://schemas.openxmlformats.org/drawingml/2006/main">
+              <a:graphicData uri="http://schemas.openxmlformats.org/drawingml/2006/picture">
+                <pic:pic xmlns:pic="http://schemas.openxmlformats.org/drawingml/2006/picture">
+                  <pic:nvPicPr>
+                    <pic:cNvPr id="153936181" name="Imagem 1" descr="Uma imagem com texto, captura de ecrã, software, Sistema operativo&#10;&#10;Os conteúdos gerados por IA poderão estar incorretos."/>
+                    <pic:cNvPicPr/>
+                  </pic:nvPicPr>
+                  <pic:blipFill>
+                    <a:blip r:embed="rId28"/>
+                    <a:stretch>
+                      <a:fillRect/>
+                    </a:stretch>
+                  </pic:blipFill>
+                  <pic:spPr>
+                    <a:xfrm>
+                      <a:off x="0" y="0"/>
+                      <a:ext cx="5579110" cy="2074545"/>
+                    </a:xfrm>
+                    <a:prstGeom prst="rect">
+                      <a:avLst/>
+                    </a:prstGeom>
+                  </pic:spPr>
+                </pic:pic>
+              </a:graphicData>
+            </a:graphic>
+          </wp:inline>
+        </w:drawing>
+      </w:r>
+    </w:p>
+    <w:p>
+      <w:pPr>
+        <w:ind w:firstLine="0"/>
+      </w:pPr>
+    </w:p>
+    <w:p>
+      <w:pPr>
+        <w:ind w:firstLine="0"/>
+        <w:jc w:val="center"/>
+      </w:pPr>
+      <w:r>
+        <w:drawing>
+          <wp:inline distT="0" distB="0" distL="0" distR="0" wp14:anchorId="0454F45F" wp14:editId="1C533959">
+            <wp:extent cx="5439534" cy="1686160"/>
+            <wp:effectExtent l="0" t="0" r="8890" b="9525"/>
+            <wp:docPr id="739928676" name="Imagem 1" descr="Uma imagem com texto, captura de ecrã, Tipo de letra, ecrã&#10;&#10;Os conteúdos gerados por IA poderão estar incorretos."/>
+            <wp:cNvGraphicFramePr>
+              <a:graphicFrameLocks xmlns:a="http://schemas.openxmlformats.org/drawingml/2006/main" noChangeAspect="1"/>
+            </wp:cNvGraphicFramePr>
+            <a:graphic xmlns:a="http://schemas.openxmlformats.org/drawingml/2006/main">
+              <a:graphicData uri="http://schemas.openxmlformats.org/drawingml/2006/picture">
+                <pic:pic xmlns:pic="http://schemas.openxmlformats.org/drawingml/2006/picture">
+                  <pic:nvPicPr>
+                    <pic:cNvPr id="739928676" name="Imagem 1" descr="Uma imagem com texto, captura de ecrã, Tipo de letra, ecrã&#10;&#10;Os conteúdos gerados por IA poderão estar incorretos."/>
+                    <pic:cNvPicPr/>
+                  </pic:nvPicPr>
+                  <pic:blipFill>
+                    <a:blip r:embed="rId29"/>
+                    <a:stretch>
+                      <a:fillRect/>
+                    </a:stretch>
+                  </pic:blipFill>
+                  <pic:spPr>
+                    <a:xfrm>
+                      <a:off x="0" y="0"/>
+                      <a:ext cx="5439534" cy="1686160"/>
+                    </a:xfrm>
+                    <a:prstGeom prst="rect">
+                      <a:avLst/>
+                    </a:prstGeom>
+                  </pic:spPr>
+                </pic:pic>
+              </a:graphicData>
+            </a:graphic>
+          </wp:inline>
+        </w:drawing>
+      </w:r>
+    </w:p>
+    <w:p>
+      <w:pPr>
+        <w:spacing w:after="160" w:line="259" w:lineRule="auto"/>
+        <w:ind w:firstLine="0"/>
+        <w:jc w:val="left"/>
+      </w:pPr>
+      <w:r>
+        <w:br w:type="page"/>
+      </w:r>
+    </w:p>
+    <w:p>
+      <w:pPr>
+        <w:ind w:firstLine="0"/>
+        <w:jc w:val="left"/>
+      </w:pPr>
+    </w:p>
+    <w:p>
+      <w:pPr>
+        <w:ind w:firstLine="0"/>
+        <w:jc w:val="center"/>
+      </w:pPr>
+    </w:p>
+    <w:p>
+      <w:pPr>
+        <w:pStyle w:val="Ttulo3"/>
+      </w:pPr>
+      <w:r>
+        <w:t>Deteção de interseções de frequências</w:t>
+      </w:r>
+    </w:p>
+    <w:p/>
+    <w:p>
+      <w:r>
+        <w:t xml:space="preserve">A função </w:t>
+      </w:r>
+      <w:proofErr w:type="spellStart"/>
+      <w:r>
+        <w:rPr>
+          <w:i/>
+          <w:iCs/>
+        </w:rPr>
+        <w:t>intersecoes</w:t>
+      </w:r>
+      <w:proofErr w:type="spellEnd"/>
+      <w:r>
+        <w:t xml:space="preserve"> percorre todos os vértices do grafo e identifica pares de antenas com frequências diferentes que ocupam a mesma posição.</w:t>
+      </w:r>
+      <w:r>
+        <w:t xml:space="preserve"> O</w:t>
+      </w:r>
+      <w:r>
+        <w:t>s casos identificados são guardados como antenas na lista de retorno.</w:t>
+      </w:r>
+    </w:p>
+    <w:p>
+      <w:pPr>
+        <w:jc w:val="center"/>
+      </w:pPr>
+      <w:r>
+        <w:drawing>
+          <wp:inline distT="0" distB="0" distL="0" distR="0" wp14:anchorId="7E8EE691" wp14:editId="4D045390">
+            <wp:extent cx="4364355" cy="2868474"/>
+            <wp:effectExtent l="0" t="0" r="0" b="8255"/>
+            <wp:docPr id="1490886944" name="Imagem 1" descr="Uma imagem com texto, captura de ecrã, Tipo de letra&#10;&#10;Os conteúdos gerados por IA poderão estar incorretos."/>
+            <wp:cNvGraphicFramePr>
+              <a:graphicFrameLocks xmlns:a="http://schemas.openxmlformats.org/drawingml/2006/main" noChangeAspect="1"/>
+            </wp:cNvGraphicFramePr>
+            <a:graphic xmlns:a="http://schemas.openxmlformats.org/drawingml/2006/main">
+              <a:graphicData uri="http://schemas.openxmlformats.org/drawingml/2006/picture">
+                <pic:pic xmlns:pic="http://schemas.openxmlformats.org/drawingml/2006/picture">
+                  <pic:nvPicPr>
+                    <pic:cNvPr id="1490886944" name="Imagem 1" descr="Uma imagem com texto, captura de ecrã, Tipo de letra&#10;&#10;Os conteúdos gerados por IA poderão estar incorretos."/>
+                    <pic:cNvPicPr/>
+                  </pic:nvPicPr>
+                  <pic:blipFill>
+                    <a:blip r:embed="rId30"/>
+                    <a:stretch>
+                      <a:fillRect/>
+                    </a:stretch>
+                  </pic:blipFill>
+                  <pic:spPr>
+                    <a:xfrm>
+                      <a:off x="0" y="0"/>
+                      <a:ext cx="4370788" cy="2872702"/>
+                    </a:xfrm>
+                    <a:prstGeom prst="rect">
+                      <a:avLst/>
+                    </a:prstGeom>
+                  </pic:spPr>
+                </pic:pic>
+              </a:graphicData>
+            </a:graphic>
+          </wp:inline>
+        </w:drawing>
+      </w:r>
+    </w:p>
+    <w:p/>
+    <w:p>
+      <w:pPr>
         <w:pStyle w:val="Ttulo1"/>
       </w:pPr>
       <w:bookmarkStart w:id="24" w:name="_Toc195283098"/>
       <w:r>
-        <w:lastRenderedPageBreak/>
         <w:t>Análise de Resultados</w:t>
       </w:r>
       <w:bookmarkEnd w:id="24"/>
@@ -4218,7 +4933,11 @@
       </w:r>
       <w:proofErr w:type="spellEnd"/>
       <w:r>
-        <w:t xml:space="preserve">, que identificou pontos de interferência, como (3, 2) para o par de antenas '0' em (6, 3) e (9, 2), com base na diferença de coordenadas e na projeção simétrica. A saída tabular gerada por </w:t>
+        <w:t xml:space="preserve">, que identificou pontos de interferência, como (3, </w:t>
+      </w:r>
+      <w:r>
+        <w:lastRenderedPageBreak/>
+        <w:t xml:space="preserve">2) para o par de antenas '0' em (6, 3) e (9, 2), com base na diferença de coordenadas e na projeção simétrica. A saída tabular gerada por </w:t>
       </w:r>
       <w:proofErr w:type="spellStart"/>
       <w:r>
@@ -4308,7 +5027,33 @@
       </w:r>
       <w:proofErr w:type="spellEnd"/>
       <w:r>
-        <w:t xml:space="preserve"> em execuções prolongadas. </w:t>
+        <w:t xml:space="preserve"> em execuções prolongadas.</w:t>
+      </w:r>
+    </w:p>
+    <w:p>
+      <w:pPr>
+        <w:spacing w:after="160"/>
+        <w:ind w:firstLine="0"/>
+      </w:pPr>
+      <w:r>
+        <w:t xml:space="preserve">Na Fase 2, os testes focaram-se nas funcionalidades de navegação no grafo. A DFS e a BFS mostraram diferentes formas de percorrer as antenas, enquanto a função </w:t>
+      </w:r>
+      <w:proofErr w:type="spellStart"/>
+      <w:r>
+        <w:t>caminhosEntre</w:t>
+      </w:r>
+      <w:proofErr w:type="spellEnd"/>
+      <w:r>
+        <w:t xml:space="preserve"> revelou todos os caminhos possíveis entre dois pontos. A função </w:t>
+      </w:r>
+      <w:r>
+        <w:t>interseções</w:t>
+      </w:r>
+      <w:r>
+        <w:t xml:space="preserve"> demonstrou corretamente os cruzamentos de frequências. Todos os testes retornaram os resultados esperados com base nos dados de entrada.</w:t>
+      </w:r>
+      <w:r>
+        <w:t xml:space="preserve"> </w:t>
       </w:r>
     </w:p>
     <w:p>
@@ -4325,7 +5070,6 @@
       </w:pPr>
       <w:bookmarkStart w:id="25" w:name="_Toc195283099"/>
       <w:r>
-        <w:lastRenderedPageBreak/>
         <w:t>Conclusão</w:t>
       </w:r>
       <w:bookmarkEnd w:id="25"/>
@@ -4344,7 +5088,11 @@
         <w:t xml:space="preserve"> listas</w:t>
       </w:r>
       <w:r>
-        <w:t xml:space="preserve"> ligadas, através da implementação de um sistema que gere antenas e deteta efeitos nefastos de forma eficiente para o contexto proposto. A utilização de listas ligadas para representar tanto as antenas como os efeitos nefastos demonstrou adequação para manipulação dinâmica, permitindo inserções e remoções rápidas e flexíveis, enquanto a modularização em quatro arquivos (</w:t>
+        <w:t xml:space="preserve"> ligadas, através da implementação de um sistema que gere antenas e deteta efeitos nefastos de forma eficiente para o contexto proposto. A utilização de listas ligadas para representar tanto as antenas como os efeitos nefastos demonstrou adequação para manipulação dinâmica, permitindo </w:t>
+      </w:r>
+      <w:r>
+        <w:lastRenderedPageBreak/>
+        <w:t>inserções e remoções rápidas e flexíveis, enquanto a modularização em quatro arquivos (</w:t>
       </w:r>
       <w:proofErr w:type="spellStart"/>
       <w:r>
@@ -4482,7 +5230,7 @@
       <w:pPr>
         <w:ind w:firstLine="0"/>
       </w:pPr>
-      <w:hyperlink r:id="rId24" w:history="1">
+      <w:hyperlink r:id="rId31" w:history="1">
         <w:r>
           <w:rPr>
             <w:rStyle w:val="Hiperligao"/>
@@ -14847,6 +15595,10 @@
 </file>
 
 <file path=customXml/item1.xml><?xml version="1.0" encoding="utf-8"?>
+<b:Sources xmlns:b="http://schemas.openxmlformats.org/officeDocument/2006/bibliography" xmlns="http://schemas.openxmlformats.org/officeDocument/2006/bibliography" SelectedStyle="\APASixthEditionOfficeOnline.xsl" StyleName="APA" Version="6"/>
+</file>
+
+<file path=customXml/item2.xml><?xml version="1.0" encoding="utf-8"?>
 <ct:contentTypeSchema xmlns:ct="http://schemas.microsoft.com/office/2006/metadata/contentType" xmlns:ma="http://schemas.microsoft.com/office/2006/metadata/properties/metaAttributes" ct:_="" ma:_="" ma:contentTypeName="Document" ma:contentTypeID="0x010100C1CFC41B76CA1B47B052361329B9B347" ma:contentTypeVersion="8" ma:contentTypeDescription="Create a new document." ma:contentTypeScope="" ma:versionID="911a43bf86fedfeecf68d8fb5a7a8bd2">
   <xsd:schema xmlns:xsd="http://www.w3.org/2001/XMLSchema" xmlns:xs="http://www.w3.org/2001/XMLSchema" xmlns:p="http://schemas.microsoft.com/office/2006/metadata/properties" xmlns:ns3="001ceaff-371b-41f4-ac7e-fbf8a3cb54e2" xmlns:ns4="75ec7667-1843-4938-8c9a-47e397c82a4f" targetNamespace="http://schemas.microsoft.com/office/2006/metadata/properties" ma:root="true" ma:fieldsID="4f080067e996c24f09fe59a46fd51020" ns3:_="" ns4:_="">
     <xsd:import namespace="001ceaff-371b-41f4-ac7e-fbf8a3cb54e2"/>
@@ -15035,11 +15787,15 @@
 </ct:contentTypeSchema>
 </file>
 
-<file path=customXml/item2.xml><?xml version="1.0" encoding="utf-8"?>
-<b:Sources xmlns:b="http://schemas.openxmlformats.org/officeDocument/2006/bibliography" xmlns="http://schemas.openxmlformats.org/officeDocument/2006/bibliography" SelectedStyle="\APASixthEditionOfficeOnline.xsl" StyleName="APA" Version="6"/>
+<file path=customXml/item3.xml><?xml version="1.0" encoding="utf-8"?>
+<p:properties xmlns:p="http://schemas.microsoft.com/office/2006/metadata/properties" xmlns:xsi="http://www.w3.org/2001/XMLSchema-instance" xmlns:pc="http://schemas.microsoft.com/office/infopath/2007/PartnerControls">
+  <documentManagement>
+    <_activity xmlns="001ceaff-371b-41f4-ac7e-fbf8a3cb54e2" xsi:nil="true"/>
+  </documentManagement>
+</p:properties>
 </file>
 
-<file path=customXml/item3.xml><?xml version="1.0" encoding="utf-8"?>
+<file path=customXml/item4.xml><?xml version="1.0" encoding="utf-8"?>
 <?mso-contentType ?>
 <FormTemplates xmlns="http://schemas.microsoft.com/sharepoint/v3/contenttype/forms">
   <Display>DocumentLibraryForm</Display>
@@ -15048,15 +15804,15 @@
 </FormTemplates>
 </file>
 
-<file path=customXml/item4.xml><?xml version="1.0" encoding="utf-8"?>
-<p:properties xmlns:p="http://schemas.microsoft.com/office/2006/metadata/properties" xmlns:xsi="http://www.w3.org/2001/XMLSchema-instance" xmlns:pc="http://schemas.microsoft.com/office/infopath/2007/PartnerControls">
-  <documentManagement>
-    <_activity xmlns="001ceaff-371b-41f4-ac7e-fbf8a3cb54e2" xsi:nil="true"/>
-  </documentManagement>
-</p:properties>
+<file path=customXml/itemProps1.xml><?xml version="1.0" encoding="utf-8"?>
+<ds:datastoreItem xmlns:ds="http://schemas.openxmlformats.org/officeDocument/2006/customXml" ds:itemID="{638BC3A5-F7F3-42EF-BC12-FE04BBAD1073}">
+  <ds:schemaRefs>
+    <ds:schemaRef ds:uri="http://schemas.openxmlformats.org/officeDocument/2006/bibliography"/>
+  </ds:schemaRefs>
+</ds:datastoreItem>
 </file>
 
-<file path=customXml/itemProps1.xml><?xml version="1.0" encoding="utf-8"?>
+<file path=customXml/itemProps2.xml><?xml version="1.0" encoding="utf-8"?>
 <ds:datastoreItem xmlns:ds="http://schemas.openxmlformats.org/officeDocument/2006/customXml" ds:itemID="{430D88F8-9B65-4FAE-9EB8-0AF3AB858F71}">
   <ds:schemaRefs>
     <ds:schemaRef ds:uri="http://schemas.microsoft.com/office/2006/metadata/contentType"/>
@@ -15075,23 +15831,7 @@
 </ds:datastoreItem>
 </file>
 
-<file path=customXml/itemProps2.xml><?xml version="1.0" encoding="utf-8"?>
-<ds:datastoreItem xmlns:ds="http://schemas.openxmlformats.org/officeDocument/2006/customXml" ds:itemID="{638BC3A5-F7F3-42EF-BC12-FE04BBAD1073}">
-  <ds:schemaRefs>
-    <ds:schemaRef ds:uri="http://schemas.openxmlformats.org/officeDocument/2006/bibliography"/>
-  </ds:schemaRefs>
-</ds:datastoreItem>
-</file>
-
 <file path=customXml/itemProps3.xml><?xml version="1.0" encoding="utf-8"?>
-<ds:datastoreItem xmlns:ds="http://schemas.openxmlformats.org/officeDocument/2006/customXml" ds:itemID="{0587FF08-7E2D-492E-A78A-01E89EB7BF2D}">
-  <ds:schemaRefs>
-    <ds:schemaRef ds:uri="http://schemas.microsoft.com/sharepoint/v3/contenttype/forms"/>
-  </ds:schemaRefs>
-</ds:datastoreItem>
-</file>
-
-<file path=customXml/itemProps4.xml><?xml version="1.0" encoding="utf-8"?>
 <ds:datastoreItem xmlns:ds="http://schemas.openxmlformats.org/officeDocument/2006/customXml" ds:itemID="{16D93D3E-C8C9-4E20-A0AF-9900042D99F2}">
   <ds:schemaRefs>
     <ds:schemaRef ds:uri="http://schemas.microsoft.com/office/2006/metadata/properties"/>
@@ -15099,4 +15839,12 @@
     <ds:schemaRef ds:uri="001ceaff-371b-41f4-ac7e-fbf8a3cb54e2"/>
   </ds:schemaRefs>
 </ds:datastoreItem>
+</file>
+
+<file path=customXml/itemProps4.xml><?xml version="1.0" encoding="utf-8"?>
+<ds:datastoreItem xmlns:ds="http://schemas.openxmlformats.org/officeDocument/2006/customXml" ds:itemID="{0587FF08-7E2D-492E-A78A-01E89EB7BF2D}">
+  <ds:schemaRefs>
+    <ds:schemaRef ds:uri="http://schemas.microsoft.com/sharepoint/v3/contenttype/forms"/>
+  </ds:schemaRefs>
+</ds:datastoreItem>
 </file>
</xml_diff>